<commit_message>
update slot 11 ex1
</commit_message>
<xml_diff>
--- a/slot11/ex1_useHooks/ex1/Kết quả slot 11 ex 1.docx
+++ b/slot11/ex1_useHooks/ex1/Kết quả slot 11 ex 1.docx
@@ -28,10 +28,10 @@
           <w:lang w:val="vi-VN"/>
         </w:rPr>
         <w:drawing>
-          <wp:inline distT="0" distB="0" distL="0" distR="0" wp14:anchorId="06CC2E14" wp14:editId="19BFEA94">
-            <wp:extent cx="5943600" cy="5871845"/>
-            <wp:effectExtent l="0" t="0" r="0" b="0"/>
-            <wp:docPr id="362659487" name="Picture 1"/>
+          <wp:inline distT="0" distB="0" distL="0" distR="0" wp14:anchorId="0599B1DD" wp14:editId="581B9015">
+            <wp:extent cx="5943600" cy="2776220"/>
+            <wp:effectExtent l="0" t="0" r="0" b="5080"/>
+            <wp:docPr id="1730151209" name="Picture 1"/>
             <wp:cNvGraphicFramePr>
               <a:graphicFrameLocks xmlns:a="http://schemas.openxmlformats.org/drawingml/2006/main" noChangeAspect="1"/>
             </wp:cNvGraphicFramePr>
@@ -39,7 +39,7 @@
               <a:graphicData uri="http://schemas.openxmlformats.org/drawingml/2006/picture">
                 <pic:pic xmlns:pic="http://schemas.openxmlformats.org/drawingml/2006/picture">
                   <pic:nvPicPr>
-                    <pic:cNvPr id="362659487" name=""/>
+                    <pic:cNvPr id="1730151209" name=""/>
                     <pic:cNvPicPr/>
                   </pic:nvPicPr>
                   <pic:blipFill>
@@ -51,7 +51,7 @@
                   <pic:spPr>
                     <a:xfrm>
                       <a:off x="0" y="0"/>
-                      <a:ext cx="5943600" cy="5871845"/>
+                      <a:ext cx="5943600" cy="2776220"/>
                     </a:xfrm>
                     <a:prstGeom prst="rect">
                       <a:avLst/>
@@ -72,9 +72,9 @@
       </w:pPr>
       <w:r>
         <w:rPr>
+          <w:noProof/>
           <w:lang w:val="vi-VN"/>
         </w:rPr>
-        <w:lastRenderedPageBreak/>
         <w:drawing>
           <wp:inline distT="0" distB="0" distL="0" distR="0" wp14:anchorId="5170AA77" wp14:editId="11640E8C">
             <wp:extent cx="5943600" cy="4060825"/>

</xml_diff>